<commit_message>
Final Protocol generating added Small corrections in grading_sheet_template and statement_template
</commit_message>
<xml_diff>
--- a/PracticeGrading.API/Integrations/Templates/grading_sheet_template.docx
+++ b/PracticeGrading.API/Integrations/Templates/grading_sheet_template.docx
@@ -141,29 +141,26 @@
         <w:bidiVisual w:val="0"/>
         <w:tblW w:w="0" w:type="auto"/>
         <w:tblBorders>
-          <w:top w:val="none" w:color="000000" w:themeColor="text1" w:sz="8"/>
-          <w:left w:val="none" w:color="000000" w:themeColor="text1" w:sz="8"/>
-          <w:bottom w:val="none" w:color="000000" w:themeColor="text1" w:sz="8"/>
-          <w:right w:val="none" w:color="000000" w:themeColor="text1" w:sz="8"/>
-          <w:insideH w:val="none" w:color="000000" w:themeColor="text1" w:sz="8"/>
-          <w:insideV w:val="none" w:color="000000" w:themeColor="text1" w:sz="8"/>
+          <w:top w:val="none" w:color="000000" w:themeColor="text1" w:sz="12"/>
+          <w:left w:val="none" w:color="000000" w:themeColor="text1" w:sz="12"/>
+          <w:bottom w:val="none" w:color="000000" w:themeColor="text1" w:sz="12"/>
+          <w:right w:val="none" w:color="000000" w:themeColor="text1" w:sz="12"/>
+          <w:insideH w:val="none" w:color="000000" w:themeColor="text1" w:sz="12"/>
+          <w:insideV w:val="none" w:color="000000" w:themeColor="text1" w:sz="12"/>
         </w:tblBorders>
-        <w:tblLayout w:type="fixed"/>
-        <w:tblLook w:val="06A0"/>
+        <w:tblLook w:val="06A0" w:firstRow="1" w:lastRow="0" w:firstColumn="1" w:lastColumn="0" w:noHBand="1" w:noVBand="1"/>
       </w:tblPr>
       <w:tblGrid>
-        <w:gridCol w:w="1589"/>
-        <w:gridCol w:w="1191"/>
-        <w:gridCol w:w="1717"/>
-        <w:gridCol w:w="4868"/>
+        <w:gridCol w:w="3915"/>
+        <w:gridCol w:w="5430"/>
       </w:tblGrid>
-      <w:tr xmlns:wp14="http://schemas.microsoft.com/office/word/2010/wordml" wp14:textId="77777777">
+      <w:tr>
         <w:trPr>
           <w:trHeight w:val="300"/>
         </w:trPr>
         <w:tc>
           <w:tcPr>
-            <w:tcW w:w="1589" w:type="dxa"/>
+            <w:tcW w:w="3915" w:type="dxa"/>
             <w:tcMar/>
             <w:vAlign w:val="center"/>
           </w:tcPr>
@@ -171,103 +168,96 @@
             <w:pPr>
               <w:pStyle w:val="a"/>
               <w:bidi w:val="0"/>
-              <w:jc w:val="center"/>
-              <w:rPr>
-                <w:rFonts w:ascii="Times New Roman" w:hAnsi="Times New Roman" w:eastAsia="Times New Roman" w:cs="Times New Roman"/>
-                <w:sz w:val="24"/>
-                <w:szCs w:val="24"/>
-              </w:rPr>
-            </w:pPr>
-            <w:r>
-              <w:rPr>
-                <w:rFonts w:ascii="Times New Roman" w:hAnsi="Times New Roman" w:eastAsia="Times New Roman" w:cs="Times New Roman"/>
-                <w:sz w:val="24"/>
-                <w:szCs w:val="24"/>
-              </w:rPr>
-              <w:t>№ комиссии</w:t>
-            </w:r>
-          </w:p>
-        </w:tc>
-        <w:tc>
-          <w:tcPr>
-            <w:tcW w:w="1191" w:type="dxa"/>
-            <w:tcBorders>
-              <w:bottom w:val="single" w:color="000000" w:themeColor="text1" w:sz="8"/>
-            </w:tcBorders>
-            <w:tcMar/>
+              <w:jc w:val="left"/>
+              <w:rPr>
+                <w:rFonts w:ascii="Times New Roman" w:hAnsi="Times New Roman" w:eastAsia="Times New Roman" w:cs="Times New Roman"/>
+                <w:sz w:val="24"/>
+                <w:szCs w:val="24"/>
+                <w:u w:val="single"/>
+              </w:rPr>
+            </w:pPr>
+            <w:r>
+              <w:rPr>
+                <w:rFonts w:ascii="Times New Roman" w:hAnsi="Times New Roman" w:eastAsia="Times New Roman" w:cs="Times New Roman"/>
+                <w:sz w:val="24"/>
+                <w:szCs w:val="24"/>
+              </w:rPr>
+              <w:t xml:space="preserve">№ комиссии </w:t>
+            </w:r>
+            <w:r>
+              <w:rPr>
+                <w:rFonts w:ascii="Times New Roman" w:hAnsi="Times New Roman" w:eastAsia="Times New Roman" w:cs="Times New Roman"/>
+                <w:sz w:val="24"/>
+                <w:szCs w:val="24"/>
+                <w:u w:val="single"/>
+              </w:rPr>
+              <w:t>[</w:t>
+            </w:r>
+            <w:r>
+              <w:rPr>
+                <w:rFonts w:ascii="Times New Roman" w:hAnsi="Times New Roman" w:eastAsia="Times New Roman" w:cs="Times New Roman"/>
+                <w:sz w:val="24"/>
+                <w:szCs w:val="24"/>
+                <w:u w:val="single"/>
+              </w:rPr>
+              <w:t>number</w:t>
+            </w:r>
+            <w:r>
+              <w:rPr>
+                <w:rFonts w:ascii="Times New Roman" w:hAnsi="Times New Roman" w:eastAsia="Times New Roman" w:cs="Times New Roman"/>
+                <w:sz w:val="24"/>
+                <w:szCs w:val="24"/>
+                <w:u w:val="single"/>
+              </w:rPr>
+              <w:t>]</w:t>
+            </w:r>
+            <w:r>
+              <w:rPr>
+                <w:rFonts w:ascii="Times New Roman" w:hAnsi="Times New Roman" w:eastAsia="Times New Roman" w:cs="Times New Roman"/>
+                <w:sz w:val="24"/>
+                <w:szCs w:val="24"/>
+                <w:u w:val="single"/>
+              </w:rPr>
+              <w:t>,</w:t>
+            </w:r>
+            <w:r>
+              <w:rPr>
+                <w:rFonts w:ascii="Times New Roman" w:hAnsi="Times New Roman" w:eastAsia="Times New Roman" w:cs="Times New Roman"/>
+                <w:sz w:val="24"/>
+                <w:szCs w:val="24"/>
+                <w:u w:val="none"/>
+              </w:rPr>
+              <w:t xml:space="preserve"> направление</w:t>
+            </w:r>
+          </w:p>
+        </w:tc>
+        <w:tc>
+          <w:tcPr>
+            <w:tcW w:w="5430" w:type="dxa"/>
+            <w:tcMar/>
+            <w:vAlign w:val="center"/>
           </w:tcPr>
           <w:p>
             <w:pPr>
               <w:pStyle w:val="a"/>
               <w:suppressLineNumbers w:val="0"/>
               <w:bidi w:val="0"/>
-              <w:spacing w:before="0" w:after="0" w:line="240" w:lineRule="auto"/>
+              <w:spacing w:before="0" w:beforeAutospacing="off" w:after="0" w:afterAutospacing="off" w:line="240" w:lineRule="auto"/>
               <w:ind w:left="0" w:right="0"/>
               <w:jc w:val="left"/>
               <w:rPr>
                 <w:rFonts w:ascii="Times New Roman" w:hAnsi="Times New Roman" w:eastAsia="Times New Roman" w:cs="Times New Roman"/>
                 <w:sz w:val="24"/>
                 <w:szCs w:val="24"/>
-              </w:rPr>
-            </w:pPr>
-            <w:r>
-              <w:rPr>
-                <w:rFonts w:ascii="Times New Roman" w:hAnsi="Times New Roman" w:eastAsia="Times New Roman" w:cs="Times New Roman"/>
-                <w:sz w:val="24"/>
-                <w:szCs w:val="24"/>
-              </w:rPr>
-              <w:t>[number]</w:t>
-            </w:r>
-          </w:p>
-        </w:tc>
-        <w:tc>
-          <w:tcPr>
-            <w:tcW w:w="1717" w:type="dxa"/>
-            <w:tcMar/>
-          </w:tcPr>
-          <w:p>
-            <w:pPr>
-              <w:pStyle w:val="a"/>
-              <w:bidi w:val="0"/>
-              <w:rPr>
-                <w:rFonts w:ascii="Times New Roman" w:hAnsi="Times New Roman" w:eastAsia="Times New Roman" w:cs="Times New Roman"/>
-                <w:sz w:val="24"/>
-                <w:szCs w:val="24"/>
-              </w:rPr>
-            </w:pPr>
-            <w:r>
-              <w:rPr>
-                <w:rFonts w:ascii="Times New Roman" w:hAnsi="Times New Roman" w:eastAsia="Times New Roman" w:cs="Times New Roman"/>
-                <w:sz w:val="24"/>
-                <w:szCs w:val="24"/>
-              </w:rPr>
-              <w:t>, направление</w:t>
-            </w:r>
-          </w:p>
-        </w:tc>
-        <w:tc>
-          <w:tcPr>
-            <w:tcW w:w="4868" w:type="dxa"/>
-            <w:tcBorders>
-              <w:bottom w:val="single" w:color="000000" w:themeColor="text1" w:sz="8"/>
-            </w:tcBorders>
-            <w:tcMar/>
-          </w:tcPr>
-          <w:p>
-            <w:pPr>
-              <w:pStyle w:val="a"/>
-              <w:bidi w:val="0"/>
-              <w:rPr>
-                <w:rFonts w:ascii="Times New Roman" w:hAnsi="Times New Roman" w:eastAsia="Times New Roman" w:cs="Times New Roman"/>
-                <w:sz w:val="24"/>
-                <w:szCs w:val="24"/>
-              </w:rPr>
-            </w:pPr>
-            <w:r>
-              <w:rPr>
-                <w:rFonts w:ascii="Times New Roman" w:hAnsi="Times New Roman" w:eastAsia="Times New Roman" w:cs="Times New Roman"/>
-                <w:sz w:val="24"/>
-                <w:szCs w:val="24"/>
+                <w:u w:val="single"/>
+              </w:rPr>
+            </w:pPr>
+            <w:r>
+              <w:rPr>
+                <w:rFonts w:ascii="Times New Roman" w:hAnsi="Times New Roman" w:eastAsia="Times New Roman" w:cs="Times New Roman"/>
+                <w:sz w:val="24"/>
+                <w:szCs w:val="24"/>
+                <w:u w:val="single"/>
               </w:rPr>
               <w:t>[major]</w:t>
             </w:r>
@@ -460,6 +450,7 @@
       <w:tr xmlns:wp14="http://schemas.microsoft.com/office/word/2010/wordml" wp14:textId="77777777">
         <w:trPr>
           <w:trHeight w:val="397"/>
+          <w:trHeight w:val="380" w:hRule="exact"/>
         </w:trPr>
         <w:tc>
           <w:tcPr>
@@ -482,25 +473,8 @@
               <w:rPr>
                 <w:rFonts w:ascii="Times New Roman" w:hAnsi="Times New Roman" w:eastAsia="Times New Roman" w:cs="Times New Roman"/>
                 <w:sz w:val="24"/>
-                <w:szCs w:val="24"/>
-              </w:rPr>
-              <w:t>Оценка СПбГУ при проведении ГИА в форме государственного экзамена</w:t>
-            </w:r>
-            <w:r>
-              <w:rPr>
-                <w:rFonts w:ascii="Times New Roman" w:hAnsi="Times New Roman" w:eastAsia="Times New Roman" w:cs="Times New Roman"/>
-                <w:sz w:val="24"/>
-                <w:szCs w:val="24"/>
-              </w:rPr>
-              <w:t xml:space="preserve"> </w:t>
-            </w:r>
-            <w:r>
-              <w:rPr>
-                <w:rFonts w:ascii="Times New Roman" w:hAnsi="Times New Roman" w:eastAsia="Times New Roman" w:cs="Times New Roman"/>
-                <w:sz w:val="24"/>
-                <w:szCs w:val="24"/>
-              </w:rPr>
-              <w:t>или защиты выпускной квалификационной работы</w:t>
+              </w:rPr>
+              <w:t>Оценка СПбГУ при проведении ГИА в форме государственного экзамена или защиты выпускной квалификационной работы</w:t>
             </w:r>
           </w:p>
         </w:tc>
@@ -808,7 +782,7 @@
         <w:gridCol w:w="1570"/>
         <w:gridCol w:w="2166"/>
       </w:tblGrid>
-      <w:tr xmlns:wp14="http://schemas.microsoft.com/office/word/2010/wordml" wp14:textId="77777777">
+      <w:tr>
         <w:trPr>
           <w:trHeight w:val="495"/>
         </w:trPr>
@@ -925,7 +899,7 @@
           </w:p>
         </w:tc>
       </w:tr>
-      <w:tr xmlns:wp14="http://schemas.microsoft.com/office/word/2010/wordml" wp14:textId="77777777">
+      <w:tr>
         <w:trPr>
           <w:trHeight w:val="300"/>
         </w:trPr>
@@ -935,7 +909,7 @@
             <w:vMerge/>
             <w:tcMar/>
           </w:tcPr>
-          <w:p wp14:textId="77777777"/>
+          <w:p/>
         </w:tc>
         <w:tc>
           <w:tcPr>
@@ -943,7 +917,7 @@
             <w:vMerge/>
             <w:tcMar/>
           </w:tcPr>
-          <w:p wp14:textId="77777777"/>
+          <w:p/>
         </w:tc>
         <w:tc>
           <w:tcPr>
@@ -1005,7 +979,7 @@
             <w:vMerge/>
             <w:tcMar/>
           </w:tcPr>
-          <w:p wp14:textId="77777777"/>
+          <w:p/>
         </w:tc>
       </w:tr>
     </w:tbl>
@@ -1045,7 +1019,7 @@
         <w:gridCol w:w="1520"/>
         <w:gridCol w:w="3115"/>
       </w:tblGrid>
-      <w:tr xmlns:wp14="http://schemas.microsoft.com/office/word/2010/wordml" wp14:textId="77777777">
+      <w:tr>
         <w:trPr>
           <w:trHeight w:val="300"/>
         </w:trPr>
@@ -1121,7 +1095,7 @@
           </w:p>
         </w:tc>
       </w:tr>
-      <w:tr xmlns:wp14="http://schemas.microsoft.com/office/word/2010/wordml" wp14:textId="77777777">
+      <w:tr>
         <w:trPr>
           <w:trHeight w:val="300"/>
         </w:trPr>
@@ -1151,7 +1125,7 @@
                 <w:sz w:val="18"/>
                 <w:szCs w:val="18"/>
               </w:rPr>
-              <w:t>(ФИО члена ГЭК)</w:t>
+              <w:t>(ФИО  члена ГЭК)</w:t>
             </w:r>
           </w:p>
         </w:tc>
@@ -1234,7 +1208,7 @@
 </file>
 
 <file path=word/footer.xml><?xml version="1.0" encoding="utf-8"?>
-<w:ftr xmlns:wp14="http://schemas.microsoft.com/office/word/2010/wordprocessingDrawing" xmlns:w14="http://schemas.microsoft.com/office/word/2010/wordml" xmlns:w="http://schemas.openxmlformats.org/wordprocessingml/2006/main" xmlns:mc="http://schemas.openxmlformats.org/markup-compatibility/2006" mc:Ignorable="wp14">
+<w:ftr xmlns:w14="http://schemas.microsoft.com/office/word/2010/wordml" xmlns:w="http://schemas.openxmlformats.org/wordprocessingml/2006/main">
   <w:tbl>
     <w:tblPr>
       <w:tblStyle w:val="a1"/>
@@ -1248,7 +1222,7 @@
       <w:gridCol w:w="2765"/>
       <w:gridCol w:w="3115"/>
     </w:tblGrid>
-    <w:tr xmlns:wp14="http://schemas.microsoft.com/office/word/2010/wordml" wp14:textId="77777777">
+    <w:tr>
       <w:trPr>
         <w:trHeight w:val="300"/>
       </w:trPr>
@@ -1360,7 +1334,7 @@
 </file>
 
 <file path=word/header.xml><?xml version="1.0" encoding="utf-8"?>
-<w:hdr xmlns:wp14="http://schemas.microsoft.com/office/word/2010/wordprocessingDrawing" xmlns:w14="http://schemas.microsoft.com/office/word/2010/wordml" xmlns:w="http://schemas.openxmlformats.org/wordprocessingml/2006/main" xmlns:mc="http://schemas.openxmlformats.org/markup-compatibility/2006" mc:Ignorable="wp14">
+<w:hdr xmlns:w14="http://schemas.microsoft.com/office/word/2010/wordml" xmlns:w="http://schemas.openxmlformats.org/wordprocessingml/2006/main">
   <w:tbl>
     <w:tblPr>
       <w:tblStyle w:val="a1"/>
@@ -1374,7 +1348,7 @@
       <w:gridCol w:w="3115"/>
       <w:gridCol w:w="3115"/>
     </w:tblGrid>
-    <w:tr xmlns:wp14="http://schemas.microsoft.com/office/word/2010/wordml" wp14:textId="77777777">
+    <w:tr>
       <w:trPr>
         <w:trHeight w:val="300"/>
       </w:trPr>

</xml_diff>